<commit_message>
Conclusion for Kick starters
</commit_message>
<xml_diff>
--- a/Conclusions for Kick starters campaigns .docx
+++ b/Conclusions for Kick starters campaigns .docx
@@ -52,6 +52,12 @@
           <w:lang w:val="en-US"/>
         </w:rPr>
         <w:t>2.</w:t>
+      </w:r>
+      <w:r>
+        <w:rPr>
+          <w:lang w:val="en-US"/>
+        </w:rPr>
+        <w:t>There is no much information about the donors to conduct further analysis and to determine what would be the major factors in the success of campaign.</w:t>
       </w:r>
     </w:p>
     <w:p>

</xml_diff>